<commit_message>
test embedding with api
</commit_message>
<xml_diff>
--- a/LearnSmartContractAuditReport/audit_reports/1.docx
+++ b/LearnSmartContractAuditReport/audit_reports/1.docx
@@ -9,20 +9,26 @@
         </w:rPr>
       </w:pPr>
       <w:r>
-        <w:t>Lê</w:t>
+        <w:t>Trường</w:t>
       </w:r>
       <w:r>
         <w:rPr>
           <w:lang w:val="vi-VN"/>
         </w:rPr>
-        <w:t xml:space="preserve"> Quốc Ngô là sinh viên UIT – mã số sinh viên 22502951</w:t>
+        <w:t xml:space="preserve"> đại học Công nghệ Thông tin vừa cập nhật thêm một ngành mới là Phụ Hồ. Công việc này do Trần Anh Khôi làm giảng viên</w:t>
       </w:r>
+    </w:p>
+    <w:p>
+      <w:pPr>
+        <w:rPr>
+          <w:lang w:val="vi-VN"/>
+        </w:rPr>
+      </w:pPr>
       <w:r>
         <w:rPr>
           <w:lang w:val="vi-VN"/>
         </w:rPr>
-        <w:br/>
-        <w:t>Trần Tiễn Nhật là sinh viên UIT – mã số sinh viên 22521030</w:t>
+        <w:t>Các nhà khoa học vừa tìm ra một hành tinh mới là Trái Đất – 2, nâng số hành tinh của hệ mặt trên lên 9  hành tinh</w:t>
       </w:r>
     </w:p>
     <w:sectPr>

</xml_diff>